<commit_message>
Updated the location idea
</commit_message>
<xml_diff>
--- a/Data Analysis for Marketing Proposal.docx
+++ b/Data Analysis for Marketing Proposal.docx
@@ -1,6 +1,6 @@
 
 <file path=word/document.xml><?xml version="1.0" encoding="utf-8"?>
-<w:document xmlns:wpc="http://schemas.microsoft.com/office/word/2010/wordprocessingCanvas" xmlns:cx="http://schemas.microsoft.com/office/drawing/2014/chartex" xmlns:cx1="http://schemas.microsoft.com/office/drawing/2015/9/8/chartex" xmlns:cx2="http://schemas.microsoft.com/office/drawing/2015/10/21/chartex" xmlns:cx3="http://schemas.microsoft.com/office/drawing/2016/5/9/chartex" xmlns:cx4="http://schemas.microsoft.com/office/drawing/2016/5/10/chartex" xmlns:cx5="http://schemas.microsoft.com/office/drawing/2016/5/11/chartex" xmlns:cx6="http://schemas.microsoft.com/office/drawing/2016/5/12/chartex" xmlns:cx7="http://schemas.microsoft.com/office/drawing/2016/5/13/chartex" xmlns:cx8="http://schemas.microsoft.com/office/drawing/2016/5/14/chartex" xmlns:mc="http://schemas.openxmlformats.org/markup-compatibility/2006" xmlns:aink="http://schemas.microsoft.com/office/drawing/2016/ink" xmlns:am3d="http://schemas.microsoft.com/office/drawing/2017/model3d" xmlns:o="urn:schemas-microsoft-com:office:office" xmlns:r="http://schemas.openxmlformats.org/officeDocument/2006/relationships" xmlns:m="http://schemas.openxmlformats.org/officeDocument/2006/math" xmlns:v="urn:schemas-microsoft-com:vml" xmlns:wp14="http://schemas.microsoft.com/office/word/2010/wordprocessingDrawing" xmlns:wp="http://schemas.openxmlformats.org/drawingml/2006/wordprocessingDrawing" xmlns:w10="urn:schemas-microsoft-com:office:word" xmlns:w="http://schemas.openxmlformats.org/wordprocessingml/2006/main" xmlns:w14="http://schemas.microsoft.com/office/word/2010/wordml" xmlns:w15="http://schemas.microsoft.com/office/word/2012/wordml" xmlns:w16cex="http://schemas.microsoft.com/office/word/2018/wordml/cex" xmlns:w16cid="http://schemas.microsoft.com/office/word/2016/wordml/cid" xmlns:w16="http://schemas.microsoft.com/office/word/2018/wordml" xmlns:w16se="http://schemas.microsoft.com/office/word/2015/wordml/symex" xmlns:wpg="http://schemas.microsoft.com/office/word/2010/wordprocessingGroup" xmlns:wpi="http://schemas.microsoft.com/office/word/2010/wordprocessingInk" xmlns:wne="http://schemas.microsoft.com/office/word/2006/wordml" xmlns:wps="http://schemas.microsoft.com/office/word/2010/wordprocessingShape" mc:Ignorable="w14 w15 w16se w16cid w16 w16cex wp14">
+<w:document xmlns:wpc="http://schemas.microsoft.com/office/word/2010/wordprocessingCanvas" xmlns:cx="http://schemas.microsoft.com/office/drawing/2014/chartex" xmlns:cx1="http://schemas.microsoft.com/office/drawing/2015/9/8/chartex" xmlns:cx2="http://schemas.microsoft.com/office/drawing/2015/10/21/chartex" xmlns:cx3="http://schemas.microsoft.com/office/drawing/2016/5/9/chartex" xmlns:cx4="http://schemas.microsoft.com/office/drawing/2016/5/10/chartex" xmlns:cx5="http://schemas.microsoft.com/office/drawing/2016/5/11/chartex" xmlns:cx6="http://schemas.microsoft.com/office/drawing/2016/5/12/chartex" xmlns:cx7="http://schemas.microsoft.com/office/drawing/2016/5/13/chartex" xmlns:cx8="http://schemas.microsoft.com/office/drawing/2016/5/14/chartex" xmlns:mc="http://schemas.openxmlformats.org/markup-compatibility/2006" xmlns:aink="http://schemas.microsoft.com/office/drawing/2016/ink" xmlns:am3d="http://schemas.microsoft.com/office/drawing/2017/model3d" xmlns:o="urn:schemas-microsoft-com:office:office" xmlns:r="http://schemas.openxmlformats.org/officeDocument/2006/relationships" xmlns:m="http://schemas.openxmlformats.org/officeDocument/2006/math" xmlns:v="urn:schemas-microsoft-com:vml" xmlns:wp14="http://schemas.microsoft.com/office/word/2010/wordprocessingDrawing" xmlns:wp="http://schemas.openxmlformats.org/drawingml/2006/wordprocessingDrawing" xmlns:w10="urn:schemas-microsoft-com:office:word" xmlns:w="http://schemas.openxmlformats.org/wordprocessingml/2006/main" xmlns:w14="http://schemas.microsoft.com/office/word/2010/wordml" xmlns:w15="http://schemas.microsoft.com/office/word/2012/wordml" xmlns:w16cex="http://schemas.microsoft.com/office/word/2018/wordml/cex" xmlns:w16cid="http://schemas.microsoft.com/office/word/2016/wordml/cid" xmlns:w16="http://schemas.microsoft.com/office/word/2018/wordml" xmlns:w16sdtdh="http://schemas.microsoft.com/office/word/2020/wordml/sdtdatahash" xmlns:w16se="http://schemas.microsoft.com/office/word/2015/wordml/symex" xmlns:wpg="http://schemas.microsoft.com/office/word/2010/wordprocessingGroup" xmlns:wpi="http://schemas.microsoft.com/office/word/2010/wordprocessingInk" xmlns:wne="http://schemas.microsoft.com/office/word/2006/wordml" xmlns:wps="http://schemas.microsoft.com/office/word/2010/wordprocessingShape" mc:Ignorable="w14 w15 w16se w16cid w16 w16cex w16sdtdh wp14">
   <w:body>
     <w:p>
       <w:pPr>
@@ -74,34 +74,14 @@
           <w:szCs w:val="24"/>
         </w:rPr>
       </w:pPr>
-      <w:proofErr w:type="spellStart"/>
-      <w:r>
-        <w:rPr>
-          <w:rFonts w:asciiTheme="majorBidi" w:hAnsiTheme="majorBidi" w:cstheme="majorBidi"/>
-          <w:sz w:val="24"/>
-          <w:szCs w:val="24"/>
-        </w:rPr>
-        <w:t>Naif</w:t>
-      </w:r>
-      <w:proofErr w:type="spellEnd"/>
-      <w:r>
-        <w:rPr>
-          <w:rFonts w:asciiTheme="majorBidi" w:hAnsiTheme="majorBidi" w:cstheme="majorBidi"/>
-          <w:sz w:val="24"/>
-          <w:szCs w:val="24"/>
-        </w:rPr>
-        <w:t xml:space="preserve"> </w:t>
-      </w:r>
-      <w:proofErr w:type="spellStart"/>
-      <w:r>
-        <w:rPr>
-          <w:rFonts w:asciiTheme="majorBidi" w:hAnsiTheme="majorBidi" w:cstheme="majorBidi"/>
-          <w:sz w:val="24"/>
-          <w:szCs w:val="24"/>
-        </w:rPr>
-        <w:t>Alzahrani</w:t>
-      </w:r>
-      <w:proofErr w:type="spellEnd"/>
+      <w:r>
+        <w:rPr>
+          <w:rFonts w:asciiTheme="majorBidi" w:hAnsiTheme="majorBidi" w:cstheme="majorBidi"/>
+          <w:sz w:val="24"/>
+          <w:szCs w:val="24"/>
+        </w:rPr>
+        <w:t>Naif Alzahrani</w:t>
+      </w:r>
       <w:r>
         <w:rPr>
           <w:rFonts w:asciiTheme="majorBidi" w:hAnsiTheme="majorBidi" w:cstheme="majorBidi"/>
@@ -266,6 +246,7 @@
       <w:pPr>
         <w:spacing w:line="480" w:lineRule="auto"/>
         <w:ind w:firstLine="720"/>
+        <w:jc w:val="both"/>
         <w:rPr>
           <w:rFonts w:asciiTheme="majorBidi" w:hAnsiTheme="majorBidi" w:cstheme="majorBidi"/>
           <w:sz w:val="24"/>
@@ -279,275 +260,90 @@
           <w:szCs w:val="24"/>
         </w:rPr>
         <w:lastRenderedPageBreak/>
-        <w:t>Marketing is a key factor that contributes to the growth of the business through the development of production, services and goods. Consequentially, this will increase the opportunities of success. I c</w:t>
-      </w:r>
-      <w:r>
-        <w:rPr>
-          <w:rFonts w:asciiTheme="majorBidi" w:hAnsiTheme="majorBidi" w:cstheme="majorBidi"/>
-          <w:sz w:val="24"/>
-          <w:szCs w:val="24"/>
-        </w:rPr>
-        <w:t>a</w:t>
-      </w:r>
-      <w:r>
-        <w:rPr>
-          <w:rFonts w:asciiTheme="majorBidi" w:hAnsiTheme="majorBidi" w:cstheme="majorBidi"/>
-          <w:sz w:val="24"/>
-          <w:szCs w:val="24"/>
-        </w:rPr>
-        <w:t xml:space="preserve">me up with the following scenario.  </w:t>
+        <w:t xml:space="preserve">Marketing is a key factor that contributes to the growth of the business through the development of production, </w:t>
+      </w:r>
+      <w:proofErr w:type="gramStart"/>
+      <w:r>
+        <w:rPr>
+          <w:rFonts w:asciiTheme="majorBidi" w:hAnsiTheme="majorBidi" w:cstheme="majorBidi"/>
+          <w:sz w:val="24"/>
+          <w:szCs w:val="24"/>
+        </w:rPr>
+        <w:t>services</w:t>
+      </w:r>
+      <w:proofErr w:type="gramEnd"/>
+      <w:r>
+        <w:rPr>
+          <w:rFonts w:asciiTheme="majorBidi" w:hAnsiTheme="majorBidi" w:cstheme="majorBidi"/>
+          <w:sz w:val="24"/>
+          <w:szCs w:val="24"/>
+        </w:rPr>
+        <w:t xml:space="preserve"> and goods. Consequentially, this will increase the opportunities of success. I came up with the following scenario.  </w:t>
       </w:r>
     </w:p>
     <w:p>
       <w:pPr>
         <w:spacing w:line="480" w:lineRule="auto"/>
         <w:ind w:firstLine="720"/>
-        <w:rPr>
-          <w:rFonts w:asciiTheme="majorBidi" w:hAnsiTheme="majorBidi" w:cstheme="majorBidi"/>
-          <w:sz w:val="24"/>
-          <w:szCs w:val="24"/>
-        </w:rPr>
-      </w:pPr>
-      <w:r>
-        <w:rPr>
-          <w:rFonts w:asciiTheme="majorBidi" w:hAnsiTheme="majorBidi" w:cstheme="majorBidi"/>
-          <w:sz w:val="24"/>
-          <w:szCs w:val="24"/>
-        </w:rPr>
-        <w:t xml:space="preserve">A fast-food company came to us (Data Solutions company) to help them with opening their first branch in NY metropolitan area.  Their goal is to maximize their sales and reduce their operation cost. In order to achieve this target. We will need to know the best month of the year to open the branch based on the busyness and the amount of people in targeted stations. Furthermore, we will analyze the given data to calculate the busiest months, days of the week and hours. This will help in planning </w:t>
-      </w:r>
-      <w:r>
-        <w:rPr>
-          <w:rFonts w:asciiTheme="majorBidi" w:hAnsiTheme="majorBidi" w:cstheme="majorBidi"/>
-          <w:sz w:val="24"/>
-          <w:szCs w:val="24"/>
-        </w:rPr>
-        <w:t xml:space="preserve">the </w:t>
-      </w:r>
-      <w:r>
-        <w:rPr>
-          <w:rFonts w:asciiTheme="majorBidi" w:hAnsiTheme="majorBidi" w:cstheme="majorBidi"/>
-          <w:sz w:val="24"/>
-          <w:szCs w:val="24"/>
-        </w:rPr>
-        <w:t>necessary offers</w:t>
-      </w:r>
-      <w:r>
-        <w:rPr>
-          <w:rFonts w:asciiTheme="majorBidi" w:hAnsiTheme="majorBidi" w:cstheme="majorBidi"/>
-          <w:sz w:val="24"/>
-          <w:szCs w:val="24"/>
-        </w:rPr>
-        <w:t xml:space="preserve"> </w:t>
-      </w:r>
-      <w:r>
-        <w:rPr>
-          <w:rFonts w:asciiTheme="majorBidi" w:hAnsiTheme="majorBidi" w:cstheme="majorBidi"/>
-          <w:sz w:val="24"/>
-          <w:szCs w:val="24"/>
-        </w:rPr>
-        <w:t>by</w:t>
-      </w:r>
-      <w:r>
-        <w:rPr>
-          <w:rFonts w:asciiTheme="majorBidi" w:hAnsiTheme="majorBidi" w:cstheme="majorBidi"/>
-          <w:sz w:val="24"/>
-          <w:szCs w:val="24"/>
-        </w:rPr>
-        <w:t xml:space="preserve"> reduc</w:t>
-      </w:r>
-      <w:r>
-        <w:rPr>
-          <w:rFonts w:asciiTheme="majorBidi" w:hAnsiTheme="majorBidi" w:cstheme="majorBidi"/>
-          <w:sz w:val="24"/>
-          <w:szCs w:val="24"/>
-        </w:rPr>
-        <w:t>ing</w:t>
-      </w:r>
-      <w:r>
-        <w:rPr>
-          <w:rFonts w:asciiTheme="majorBidi" w:hAnsiTheme="majorBidi" w:cstheme="majorBidi"/>
-          <w:sz w:val="24"/>
-          <w:szCs w:val="24"/>
-        </w:rPr>
-        <w:t xml:space="preserve"> </w:t>
-      </w:r>
-      <w:r>
-        <w:rPr>
-          <w:rFonts w:asciiTheme="majorBidi" w:hAnsiTheme="majorBidi" w:cstheme="majorBidi"/>
-          <w:sz w:val="24"/>
-          <w:szCs w:val="24"/>
-        </w:rPr>
-        <w:t>them</w:t>
-      </w:r>
-      <w:r>
-        <w:rPr>
-          <w:rFonts w:asciiTheme="majorBidi" w:hAnsiTheme="majorBidi" w:cstheme="majorBidi"/>
-          <w:sz w:val="24"/>
-          <w:szCs w:val="24"/>
-        </w:rPr>
-        <w:t xml:space="preserve"> during rush days and hours</w:t>
-      </w:r>
-      <w:r>
-        <w:rPr>
-          <w:rFonts w:asciiTheme="majorBidi" w:hAnsiTheme="majorBidi" w:cstheme="majorBidi"/>
-          <w:sz w:val="24"/>
-          <w:szCs w:val="24"/>
-        </w:rPr>
-        <w:t>.</w:t>
-      </w:r>
-      <w:r>
-        <w:rPr>
-          <w:rFonts w:asciiTheme="majorBidi" w:hAnsiTheme="majorBidi" w:cstheme="majorBidi"/>
-          <w:sz w:val="24"/>
-          <w:szCs w:val="24"/>
-        </w:rPr>
-        <w:t xml:space="preserve"> </w:t>
-      </w:r>
-      <w:r>
-        <w:rPr>
-          <w:rFonts w:asciiTheme="majorBidi" w:hAnsiTheme="majorBidi" w:cstheme="majorBidi"/>
-          <w:sz w:val="24"/>
-          <w:szCs w:val="24"/>
-        </w:rPr>
-        <w:t xml:space="preserve">    </w:t>
+        <w:jc w:val="both"/>
+        <w:rPr>
+          <w:rFonts w:asciiTheme="majorBidi" w:hAnsiTheme="majorBidi" w:cstheme="majorBidi"/>
+          <w:sz w:val="24"/>
+          <w:szCs w:val="24"/>
+        </w:rPr>
+      </w:pPr>
+      <w:r>
+        <w:rPr>
+          <w:rFonts w:asciiTheme="majorBidi" w:hAnsiTheme="majorBidi" w:cstheme="majorBidi"/>
+          <w:sz w:val="24"/>
+          <w:szCs w:val="24"/>
+        </w:rPr>
+        <w:t xml:space="preserve">A fast-food company came to us (Data Solutions company) to help them with opening their first branch in NY metropolitan area.  Their goal is to maximize their sales and reduce their operation cost. </w:t>
+      </w:r>
+      <w:proofErr w:type="gramStart"/>
+      <w:r>
+        <w:rPr>
+          <w:rFonts w:asciiTheme="majorBidi" w:hAnsiTheme="majorBidi" w:cstheme="majorBidi"/>
+          <w:sz w:val="24"/>
+          <w:szCs w:val="24"/>
+        </w:rPr>
+        <w:t>In order to</w:t>
+      </w:r>
+      <w:proofErr w:type="gramEnd"/>
+      <w:r>
+        <w:rPr>
+          <w:rFonts w:asciiTheme="majorBidi" w:hAnsiTheme="majorBidi" w:cstheme="majorBidi"/>
+          <w:sz w:val="24"/>
+          <w:szCs w:val="24"/>
+        </w:rPr>
+        <w:t xml:space="preserve"> achieve this target. We will need to know the best month of the year to open the branch based on the busyness and the amount of people in targeted stations. Additionally, we will try to locate the best location to open the branch.  Furthermore, we will analyze the given data to calculate the busiest months, days of the week and hours. This will help in planning the necessary offers by reducing them during rush days and hours.     </w:t>
       </w:r>
     </w:p>
     <w:p>
       <w:pPr>
         <w:spacing w:line="480" w:lineRule="auto"/>
         <w:ind w:firstLine="720"/>
-        <w:rPr>
-          <w:rFonts w:asciiTheme="majorBidi" w:hAnsiTheme="majorBidi" w:cstheme="majorBidi"/>
-          <w:sz w:val="24"/>
-          <w:szCs w:val="24"/>
-        </w:rPr>
-      </w:pPr>
-      <w:r>
-        <w:rPr>
-          <w:rFonts w:asciiTheme="majorBidi" w:hAnsiTheme="majorBidi" w:cstheme="majorBidi"/>
-          <w:sz w:val="24"/>
-          <w:szCs w:val="24"/>
-        </w:rPr>
-        <w:t>For the analysis, I w</w:t>
-      </w:r>
-      <w:r>
-        <w:rPr>
-          <w:rFonts w:asciiTheme="majorBidi" w:hAnsiTheme="majorBidi" w:cstheme="majorBidi"/>
-          <w:sz w:val="24"/>
-          <w:szCs w:val="24"/>
-        </w:rPr>
-        <w:t xml:space="preserve">ill </w:t>
-      </w:r>
-      <w:r>
-        <w:rPr>
-          <w:rFonts w:asciiTheme="majorBidi" w:hAnsiTheme="majorBidi" w:cstheme="majorBidi"/>
-          <w:sz w:val="24"/>
-          <w:szCs w:val="24"/>
-        </w:rPr>
-        <w:t>use</w:t>
-      </w:r>
-      <w:r>
-        <w:rPr>
-          <w:rFonts w:asciiTheme="majorBidi" w:hAnsiTheme="majorBidi" w:cstheme="majorBidi"/>
-          <w:sz w:val="24"/>
-          <w:szCs w:val="24"/>
-        </w:rPr>
-        <w:t xml:space="preserve"> the latest data</w:t>
-      </w:r>
-      <w:r>
-        <w:rPr>
-          <w:rFonts w:asciiTheme="majorBidi" w:hAnsiTheme="majorBidi" w:cstheme="majorBidi"/>
-          <w:sz w:val="24"/>
-          <w:szCs w:val="24"/>
-        </w:rPr>
-        <w:t xml:space="preserve"> to increase the accuracy</w:t>
-      </w:r>
-      <w:r>
-        <w:rPr>
-          <w:rFonts w:asciiTheme="majorBidi" w:hAnsiTheme="majorBidi" w:cstheme="majorBidi"/>
-          <w:sz w:val="24"/>
-          <w:szCs w:val="24"/>
-        </w:rPr>
-        <w:t xml:space="preserve">. </w:t>
-      </w:r>
-      <w:r>
-        <w:rPr>
-          <w:rFonts w:asciiTheme="majorBidi" w:hAnsiTheme="majorBidi" w:cstheme="majorBidi"/>
-          <w:sz w:val="24"/>
-          <w:szCs w:val="24"/>
-        </w:rPr>
-        <w:t xml:space="preserve">Then, </w:t>
-      </w:r>
-      <w:r>
-        <w:rPr>
-          <w:rFonts w:asciiTheme="majorBidi" w:hAnsiTheme="majorBidi" w:cstheme="majorBidi"/>
-          <w:sz w:val="24"/>
-          <w:szCs w:val="24"/>
-        </w:rPr>
-        <w:t xml:space="preserve">I will </w:t>
-      </w:r>
-      <w:r>
-        <w:rPr>
-          <w:rFonts w:asciiTheme="majorBidi" w:hAnsiTheme="majorBidi" w:cstheme="majorBidi"/>
-          <w:sz w:val="24"/>
-          <w:szCs w:val="24"/>
-        </w:rPr>
-        <w:t>divide</w:t>
-      </w:r>
-      <w:r>
-        <w:rPr>
-          <w:rFonts w:asciiTheme="majorBidi" w:hAnsiTheme="majorBidi" w:cstheme="majorBidi"/>
-          <w:sz w:val="24"/>
-          <w:szCs w:val="24"/>
-        </w:rPr>
-        <w:t xml:space="preserve"> the data into </w:t>
-      </w:r>
-      <w:r>
-        <w:rPr>
-          <w:rFonts w:asciiTheme="majorBidi" w:hAnsiTheme="majorBidi" w:cstheme="majorBidi"/>
-          <w:sz w:val="24"/>
-          <w:szCs w:val="24"/>
-        </w:rPr>
-        <w:t>4 quarters.</w:t>
-      </w:r>
-      <w:r>
-        <w:rPr>
-          <w:rFonts w:asciiTheme="majorBidi" w:hAnsiTheme="majorBidi" w:cstheme="majorBidi"/>
-          <w:sz w:val="24"/>
-          <w:szCs w:val="24"/>
-        </w:rPr>
-        <w:t xml:space="preserve"> After that I will calculate the busiest station during the year</w:t>
-      </w:r>
-      <w:r>
-        <w:rPr>
-          <w:rFonts w:asciiTheme="majorBidi" w:hAnsiTheme="majorBidi" w:cstheme="majorBidi"/>
-          <w:sz w:val="24"/>
-          <w:szCs w:val="24"/>
-        </w:rPr>
-        <w:t xml:space="preserve"> and my analysis will continue. </w:t>
-      </w:r>
-      <w:r>
-        <w:rPr>
-          <w:rFonts w:asciiTheme="majorBidi" w:hAnsiTheme="majorBidi" w:cstheme="majorBidi"/>
-          <w:sz w:val="24"/>
-          <w:szCs w:val="24"/>
-        </w:rPr>
-        <w:t xml:space="preserve"> </w:t>
-      </w:r>
-      <w:r>
-        <w:rPr>
-          <w:rFonts w:asciiTheme="majorBidi" w:hAnsiTheme="majorBidi" w:cstheme="majorBidi"/>
-          <w:sz w:val="24"/>
-          <w:szCs w:val="24"/>
-        </w:rPr>
-        <w:t xml:space="preserve"> </w:t>
+        <w:jc w:val="both"/>
+        <w:rPr>
+          <w:rFonts w:asciiTheme="majorBidi" w:hAnsiTheme="majorBidi" w:cstheme="majorBidi"/>
+          <w:sz w:val="24"/>
+          <w:szCs w:val="24"/>
+        </w:rPr>
+      </w:pPr>
+      <w:r>
+        <w:rPr>
+          <w:rFonts w:asciiTheme="majorBidi" w:hAnsiTheme="majorBidi" w:cstheme="majorBidi"/>
+          <w:sz w:val="24"/>
+          <w:szCs w:val="24"/>
+        </w:rPr>
+        <w:t xml:space="preserve">For the analysis, I will use the latest data to increase the accuracy. Then, I will divide the data into 4 quarters. After that I will calculate the busiest station during the year and my analysis will continue.   </w:t>
       </w:r>
     </w:p>
     <w:p>
       <w:pPr>
         <w:spacing w:line="480" w:lineRule="auto"/>
         <w:ind w:firstLine="720"/>
+        <w:jc w:val="both"/>
         <w:rPr>
           <w:rFonts w:asciiTheme="majorBidi" w:hAnsiTheme="majorBidi" w:cstheme="majorBidi"/>
           <w:sz w:val="24"/>
@@ -566,6 +362,7 @@
     <w:p>
       <w:pPr>
         <w:ind w:firstLine="720"/>
+        <w:jc w:val="both"/>
         <w:rPr>
           <w:rFonts w:asciiTheme="majorBidi" w:hAnsiTheme="majorBidi" w:cstheme="majorBidi"/>
           <w:sz w:val="24"/>
@@ -576,6 +373,7 @@
     <w:p>
       <w:pPr>
         <w:spacing w:after="0" w:line="240" w:lineRule="auto"/>
+        <w:jc w:val="both"/>
         <w:rPr>
           <w:rFonts w:asciiTheme="majorBidi" w:eastAsia="Times New Roman" w:hAnsiTheme="majorBidi" w:cstheme="majorBidi"/>
           <w:sz w:val="24"/>
@@ -596,6 +394,7 @@
     <w:p>
       <w:pPr>
         <w:ind w:firstLine="720"/>
+        <w:jc w:val="both"/>
         <w:rPr>
           <w:rFonts w:asciiTheme="majorBidi" w:hAnsiTheme="majorBidi" w:cstheme="majorBidi"/>
           <w:sz w:val="24"/>
@@ -610,6 +409,17 @@
         </w:rPr>
         <w:t>https://github.com/naouresboufaied/BPM_Prework/blob/main/NBM_EDA_Gamma-main/curriculum/project-introduction/project_intro.md</w:t>
       </w:r>
+    </w:p>
+    <w:p>
+      <w:pPr>
+        <w:spacing w:line="480" w:lineRule="auto"/>
+        <w:ind w:firstLine="720"/>
+        <w:rPr>
+          <w:rFonts w:asciiTheme="majorBidi" w:hAnsiTheme="majorBidi" w:cstheme="majorBidi"/>
+          <w:sz w:val="24"/>
+          <w:szCs w:val="24"/>
+        </w:rPr>
+      </w:pPr>
     </w:p>
     <w:sectPr>
       <w:pgSz w:w="12240" w:h="15840"/>
@@ -622,7 +432,7 @@
 </file>
 
 <file path=word/styles.xml><?xml version="1.0" encoding="utf-8"?>
-<w:styles xmlns:mc="http://schemas.openxmlformats.org/markup-compatibility/2006" xmlns:r="http://schemas.openxmlformats.org/officeDocument/2006/relationships" xmlns:w="http://schemas.openxmlformats.org/wordprocessingml/2006/main" xmlns:w14="http://schemas.microsoft.com/office/word/2010/wordml" xmlns:w15="http://schemas.microsoft.com/office/word/2012/wordml" xmlns:w16cex="http://schemas.microsoft.com/office/word/2018/wordml/cex" xmlns:w16cid="http://schemas.microsoft.com/office/word/2016/wordml/cid" xmlns:w16="http://schemas.microsoft.com/office/word/2018/wordml" xmlns:w16se="http://schemas.microsoft.com/office/word/2015/wordml/symex" mc:Ignorable="w14 w15 w16se w16cid w16 w16cex">
+<w:styles xmlns:mc="http://schemas.openxmlformats.org/markup-compatibility/2006" xmlns:r="http://schemas.openxmlformats.org/officeDocument/2006/relationships" xmlns:w="http://schemas.openxmlformats.org/wordprocessingml/2006/main" xmlns:w14="http://schemas.microsoft.com/office/word/2010/wordml" xmlns:w15="http://schemas.microsoft.com/office/word/2012/wordml" xmlns:w16cex="http://schemas.microsoft.com/office/word/2018/wordml/cex" xmlns:w16cid="http://schemas.microsoft.com/office/word/2016/wordml/cid" xmlns:w16="http://schemas.microsoft.com/office/word/2018/wordml" xmlns:w16sdtdh="http://schemas.microsoft.com/office/word/2020/wordml/sdtdatahash" xmlns:w16se="http://schemas.microsoft.com/office/word/2015/wordml/symex" mc:Ignorable="w14 w15 w16se w16cid w16 w16cex w16sdtdh">
   <w:docDefaults>
     <w:rPrDefault>
       <w:rPr>

</xml_diff>